<commit_message>
Se modifican uno de los casos de prueba
</commit_message>
<xml_diff>
--- a/Documentacion/GUIA.docx
+++ b/Documentacion/GUIA.docx
@@ -248,7 +248,7 @@
           <w:sz w:val="32"/>
           <w:szCs w:val="32"/>
         </w:rPr>
-        <w:t>Eduardo GARCIA BERBEL</w:t>
+        <w:t>Eduardo GARCIA</w:t>
       </w:r>
     </w:p>
     <w:p>
@@ -453,7 +453,6 @@
           <w:sz w:val="32"/>
           <w:szCs w:val="32"/>
         </w:rPr>
-        <w:lastRenderedPageBreak/>
         <w:t>P</w:t>
       </w:r>
       <w:r>
@@ -754,7 +753,15 @@
                 <w:sz w:val="32"/>
                 <w:szCs w:val="32"/>
               </w:rPr>
-              <w:t>GARCIA BERBEL, Eduardo</w:t>
+              <w:t>GARCIA</w:t>
+            </w:r>
+            <w:r>
+              <w:rPr>
+                <w:i/>
+                <w:sz w:val="32"/>
+                <w:szCs w:val="32"/>
+              </w:rPr>
+              <w:t>, Eduardo</w:t>
             </w:r>
           </w:p>
         </w:tc>
@@ -1208,7 +1215,6 @@
           <w:sz w:val="32"/>
           <w:szCs w:val="32"/>
         </w:rPr>
-        <w:lastRenderedPageBreak/>
         <w:t>CASOS DE PRUEBA</w:t>
       </w:r>
       <w:r>
@@ -1881,16 +1887,14 @@
               <w:rPr>
                 <w:i/>
               </w:rPr>
-              <w:t xml:space="preserve">Puntuaciones </w:t>
-            </w:r>
-            <w:proofErr w:type="spellStart"/>
-            <w:r>
-              <w:rPr>
-                <w:i/>
-              </w:rPr>
-              <w:t>Maximas</w:t>
-            </w:r>
-            <w:proofErr w:type="spellEnd"/>
+              <w:t>Puntuaciones Má</w:t>
+            </w:r>
+            <w:r>
+              <w:rPr>
+                <w:i/>
+              </w:rPr>
+              <w:t>ximas</w:t>
+            </w:r>
           </w:p>
         </w:tc>
       </w:tr>
@@ -2007,10 +2011,10 @@
         <w:tblLook w:val="04A0" w:firstRow="1" w:lastRow="0" w:firstColumn="1" w:lastColumn="0" w:noHBand="0" w:noVBand="1"/>
       </w:tblPr>
       <w:tblGrid>
-        <w:gridCol w:w="1887"/>
-        <w:gridCol w:w="2112"/>
-        <w:gridCol w:w="2352"/>
-        <w:gridCol w:w="2703"/>
+        <w:gridCol w:w="2235"/>
+        <w:gridCol w:w="2247"/>
+        <w:gridCol w:w="2248"/>
+        <w:gridCol w:w="2248"/>
       </w:tblGrid>
       <w:tr>
         <w:tc>
@@ -2242,22 +2246,8 @@
             <w:r>
               <w:t>NumIngresado→”112798”</w:t>
             </w:r>
-          </w:p>
-          <w:p>
-            <w:r>
-              <w:t>Puntos→</w:t>
-            </w:r>
-            <w:r>
-              <w:t>100</w:t>
-            </w:r>
-            <w:r>
-              <w:t xml:space="preserve"> </w:t>
-            </w:r>
-            <w:proofErr w:type="spellStart"/>
-            <w:r>
-              <w:t>pts</w:t>
-            </w:r>
-            <w:proofErr w:type="spellEnd"/>
+            <w:bookmarkStart w:id="0" w:name="_GoBack"/>
+            <w:bookmarkEnd w:id="0"/>
           </w:p>
         </w:tc>
       </w:tr>
@@ -2320,7 +2310,7 @@
               <w:t>3</w:t>
             </w:r>
             <w:r>
-              <w:t>. Recordar el número que se presenta</w:t>
+              <w:t>. Se muestra por pantalla un número aleatorio durante unos segundos</w:t>
             </w:r>
           </w:p>
           <w:p>
@@ -2328,53 +2318,10 @@
               <w:t>4</w:t>
             </w:r>
             <w:r>
-              <w:t>. Ingresarlo y verificar que sea correcto</w:t>
-            </w:r>
-          </w:p>
-          <w:p>
-            <w:r>
-              <w:t>5</w:t>
-            </w:r>
-            <w:r>
-              <w:t>. Esperar el número siguiente</w:t>
-            </w:r>
-          </w:p>
-          <w:p>
-            <w:r>
-              <w:t>6</w:t>
-            </w:r>
-            <w:r>
-              <w:t>. Ingresarlo de modo incorrecto</w:t>
-            </w:r>
-          </w:p>
-          <w:p>
-            <w:r>
-              <w:t>7</w:t>
-            </w:r>
-            <w:r>
-              <w:t xml:space="preserve">. </w:t>
-            </w:r>
-            <w:r>
-              <w:t>Esperar el número siguiente</w:t>
-            </w:r>
-          </w:p>
-          <w:p>
-            <w:r>
-              <w:t>8</w:t>
-            </w:r>
-            <w:r>
-              <w:t xml:space="preserve">.  </w:t>
-            </w:r>
-            <w:r>
-              <w:t>Ingresarlo de modo incorrecto</w:t>
-            </w:r>
-          </w:p>
-          <w:p>
-            <w:r>
-              <w:t>9</w:t>
-            </w:r>
-            <w:r>
-              <w:t>. Ingresar el nombre.</w:t>
+              <w:t>. Ingresa</w:t>
+            </w:r>
+            <w:r>
+              <w:t>r el número correcto</w:t>
             </w:r>
           </w:p>
         </w:tc>
@@ -2408,13 +2355,10 @@
           </w:tcPr>
           <w:p>
             <w:r>
-              <w:t xml:space="preserve">El incremento de puntos es correcto y el usuario acumula </w:t>
-            </w:r>
-            <w:r>
-              <w:t>100</w:t>
-            </w:r>
-            <w:r>
-              <w:t xml:space="preserve"> puntos.</w:t>
+              <w:t>Se muestra el próximo número a memorizar</w:t>
+            </w:r>
+            <w:r>
+              <w:t>.</w:t>
             </w:r>
           </w:p>
         </w:tc>
@@ -2447,63 +2391,35 @@
             <w:vAlign w:val="center"/>
           </w:tcPr>
           <w:p>
-            <w:r>
-              <w:rPr>
-                <w:b/>
-                <w:i/>
-                <w:noProof/>
-                <w:sz w:val="32"/>
-                <w:szCs w:val="32"/>
-                <w:lang w:eastAsia="es-AR"/>
-              </w:rPr>
-              <w:drawing>
-                <wp:inline distT="0" distB="0" distL="0" distR="0" wp14:anchorId="5918F585" wp14:editId="2D8FE2A2">
-                  <wp:extent cx="4371120" cy="2965836"/>
-                  <wp:effectExtent l="0" t="0" r="0" b="6350"/>
-                  <wp:docPr id="7" name="Imagen 7" descr="C:\Users\USER\Desktop\2.PNG"/>
-                  <wp:cNvGraphicFramePr>
-                    <a:graphicFrameLocks xmlns:a="http://schemas.openxmlformats.org/drawingml/2006/main" noChangeAspect="1"/>
-                  </wp:cNvGraphicFramePr>
-                  <a:graphic xmlns:a="http://schemas.openxmlformats.org/drawingml/2006/main">
-                    <a:graphicData uri="http://schemas.openxmlformats.org/drawingml/2006/picture">
-                      <pic:pic xmlns:pic="http://schemas.openxmlformats.org/drawingml/2006/picture">
-                        <pic:nvPicPr>
-                          <pic:cNvPr id="0" name="Picture 7" descr="C:\Users\USER\Desktop\2.PNG"/>
-                          <pic:cNvPicPr>
-                            <a:picLocks noChangeAspect="1" noChangeArrowheads="1"/>
-                          </pic:cNvPicPr>
-                        </pic:nvPicPr>
-                        <pic:blipFill>
-                          <a:blip r:embed="rId11" cstate="print">
-                            <a:extLst>
-                              <a:ext uri="{28A0092B-C50C-407E-A947-70E740481C1C}">
-                                <a14:useLocalDpi xmlns:a14="http://schemas.microsoft.com/office/drawing/2010/main" val="0"/>
-                              </a:ext>
-                            </a:extLst>
-                          </a:blip>
-                          <a:srcRect/>
-                          <a:stretch>
-                            <a:fillRect/>
-                          </a:stretch>
-                        </pic:blipFill>
-                        <pic:spPr bwMode="auto">
-                          <a:xfrm>
-                            <a:off x="0" y="0"/>
-                            <a:ext cx="4386028" cy="2975951"/>
-                          </a:xfrm>
-                          <a:prstGeom prst="rect">
-                            <a:avLst/>
-                          </a:prstGeom>
-                          <a:noFill/>
-                          <a:ln>
-                            <a:noFill/>
-                          </a:ln>
-                        </pic:spPr>
-                      </pic:pic>
-                    </a:graphicData>
-                  </a:graphic>
-                </wp:inline>
-              </w:drawing>
+            <w:pPr>
+              <w:jc w:val="center"/>
+            </w:pPr>
+            <w:r>
+              <w:object w:dxaOrig="4320" w:dyaOrig="2835">
+                <v:shapetype id="_x0000_t75" coordsize="21600,21600" o:spt="75" o:preferrelative="t" path="m@4@5l@4@11@9@11@9@5xe" filled="f" stroked="f">
+                  <v:stroke joinstyle="miter"/>
+                  <v:formulas>
+                    <v:f eqn="if lineDrawn pixelLineWidth 0"/>
+                    <v:f eqn="sum @0 1 0"/>
+                    <v:f eqn="sum 0 0 @1"/>
+                    <v:f eqn="prod @2 1 2"/>
+                    <v:f eqn="prod @3 21600 pixelWidth"/>
+                    <v:f eqn="prod @3 21600 pixelHeight"/>
+                    <v:f eqn="sum @0 0 1"/>
+                    <v:f eqn="prod @6 1 2"/>
+                    <v:f eqn="prod @7 21600 pixelWidth"/>
+                    <v:f eqn="sum @8 21600 0"/>
+                    <v:f eqn="prod @7 21600 pixelHeight"/>
+                    <v:f eqn="sum @10 21600 0"/>
+                  </v:formulas>
+                  <v:path o:extrusionok="f" gradientshapeok="t" o:connecttype="rect"/>
+                  <o:lock v:ext="edit" aspectratio="t"/>
+                </v:shapetype>
+                <v:shape id="_x0000_i1025" type="#_x0000_t75" style="width:274.85pt;height:180.3pt" o:ole="">
+                  <v:imagedata r:id="rId11" o:title=""/>
+                </v:shape>
+                <o:OLEObject Type="Embed" ProgID="PBrush" ShapeID="_x0000_i1025" DrawAspect="Content" ObjectID="_1527873146" r:id="rId12"/>
+              </w:object>
             </w:r>
           </w:p>
         </w:tc>
@@ -2721,10 +2637,7 @@
               <w:jc w:val="center"/>
             </w:pPr>
             <w:r>
-              <w:t xml:space="preserve">Verificar el correcto funcionamiento </w:t>
-            </w:r>
-            <w:r>
-              <w:t>del mensaje “PERDISTE”.</w:t>
+              <w:t>Verificar el correcto funcionamiento del mensaje “PERDISTE”.</w:t>
             </w:r>
           </w:p>
         </w:tc>
@@ -2746,7 +2659,14 @@
               <w:rPr>
                 <w:b/>
               </w:rPr>
-              <w:t>DATOS DE PRUEBA</w:t>
+              <w:t xml:space="preserve">DATOS DE </w:t>
+            </w:r>
+            <w:r>
+              <w:rPr>
+                <w:b/>
+              </w:rPr>
+              <w:lastRenderedPageBreak/>
+              <w:t>PRUEBA</w:t>
             </w:r>
           </w:p>
         </w:tc>
@@ -2757,21 +2677,15 @@
             <w:vAlign w:val="center"/>
           </w:tcPr>
           <w:p>
-            <w:bookmarkStart w:id="0" w:name="_GoBack"/>
-            <w:bookmarkEnd w:id="0"/>
-            <w:r>
+            <w:r>
+              <w:lastRenderedPageBreak/>
               <w:t>NumMostrado→”112798”</w:t>
             </w:r>
           </w:p>
           <w:p>
             <w:r>
-              <w:t>NumIngresado→”</w:t>
-            </w:r>
-            <w:r>
-              <w:t>121789</w:t>
-            </w:r>
-            <w:r>
-              <w:t>”</w:t>
+              <w:lastRenderedPageBreak/>
+              <w:t>NumIngresado→”121789”</w:t>
             </w:r>
           </w:p>
         </w:tc>
@@ -2793,6 +2707,7 @@
               <w:rPr>
                 <w:b/>
               </w:rPr>
+              <w:lastRenderedPageBreak/>
               <w:t>PASOS</w:t>
             </w:r>
           </w:p>
@@ -2828,18 +2743,12 @@
           </w:p>
           <w:p>
             <w:r>
-              <w:t xml:space="preserve">6. Ingresarlo </w:t>
-            </w:r>
-            <w:r>
-              <w:t>de manera incorrecta</w:t>
-            </w:r>
-          </w:p>
-          <w:p>
-            <w:r>
-              <w:t xml:space="preserve">7. </w:t>
-            </w:r>
-            <w:r>
-              <w:t>Verificar la aparición del mensaje “PERDISTE”</w:t>
+              <w:t>6. Ingresarlo de manera incorrecta</w:t>
+            </w:r>
+          </w:p>
+          <w:p>
+            <w:r>
+              <w:t>7. Verificar la aparición del mensaje “PERDISTE”</w:t>
             </w:r>
           </w:p>
         </w:tc>
@@ -2939,7 +2848,7 @@
                           </pic:cNvPicPr>
                         </pic:nvPicPr>
                         <pic:blipFill>
-                          <a:blip r:embed="rId12">
+                          <a:blip r:embed="rId13">
                             <a:extLst>
                               <a:ext uri="{28A0092B-C50C-407E-A947-70E740481C1C}">
                                 <a14:useLocalDpi xmlns:a14="http://schemas.microsoft.com/office/drawing/2010/main" val="0"/>
@@ -2985,7 +2894,7 @@
       </w:pPr>
     </w:p>
     <w:sectPr>
-      <w:footerReference w:type="default" r:id="rId13"/>
+      <w:footerReference w:type="default" r:id="rId14"/>
       <w:pgSz w:w="12240" w:h="15840"/>
       <w:pgMar w:top="1417" w:right="1701" w:bottom="1417" w:left="1701" w:header="708" w:footer="708" w:gutter="0"/>
       <w:cols w:space="708"/>
@@ -3028,10 +2937,7 @@
       <w:jc w:val="center"/>
     </w:pPr>
     <w:r>
-      <w:t>---------------------------------------------</w:t>
-    </w:r>
-    <w:r>
-      <w:t>AÑO 2016---------------------------------------------</w:t>
+      <w:t>---------------------------------------------AÑO 2016---------------------------------------------</w:t>
     </w:r>
   </w:p>
 </w:ftr>
@@ -4080,7 +3986,7 @@
 </file>
 
 <file path=customXml/itemProps1.xml><?xml version="1.0" encoding="utf-8"?>
-<ds:datastoreItem xmlns:ds="http://schemas.openxmlformats.org/officeDocument/2006/customXml" ds:itemID="{0F614E27-DF0E-40AC-9D2E-EBC65DEC01F2}">
+<ds:datastoreItem xmlns:ds="http://schemas.openxmlformats.org/officeDocument/2006/customXml" ds:itemID="{D5743283-405A-4BBB-9869-B6B335379542}">
   <ds:schemaRefs>
     <ds:schemaRef ds:uri="http://schemas.openxmlformats.org/officeDocument/2006/bibliography"/>
   </ds:schemaRefs>

</xml_diff>

<commit_message>
Se agrega captura de pantalla para el caso 2
</commit_message>
<xml_diff>
--- a/Documentacion/GUIA.docx
+++ b/Documentacion/GUIA.docx
@@ -1927,7 +1927,10 @@
           </w:tcPr>
           <w:p>
             <w:r>
-              <w:t>Se imprime por pantalla las puntuaciones máximas. Éstas están en 0 por no haberse jugado ninguna partida.</w:t>
+              <w:t xml:space="preserve">Se imprime por pantalla las puntuaciones </w:t>
+            </w:r>
+            <w:r>
+              <w:t>máximas.</w:t>
             </w:r>
           </w:p>
         </w:tc>
@@ -1949,6 +1952,7 @@
               <w:rPr>
                 <w:b/>
               </w:rPr>
+              <w:lastRenderedPageBreak/>
               <w:t>CAPTURA</w:t>
             </w:r>
           </w:p>
@@ -1959,443 +1963,12 @@
             <w:gridSpan w:val="3"/>
             <w:vAlign w:val="center"/>
           </w:tcPr>
-          <w:p/>
-        </w:tc>
-      </w:tr>
-    </w:tbl>
-    <w:p>
-      <w:pPr>
-        <w:rPr>
-          <w:sz w:val="32"/>
-          <w:szCs w:val="32"/>
-        </w:rPr>
-      </w:pPr>
-    </w:p>
-    <w:p>
-      <w:pPr>
-        <w:rPr>
-          <w:sz w:val="32"/>
-          <w:szCs w:val="32"/>
-        </w:rPr>
-      </w:pPr>
-    </w:p>
-    <w:p>
-      <w:pPr>
-        <w:rPr>
-          <w:sz w:val="32"/>
-          <w:szCs w:val="32"/>
-        </w:rPr>
-      </w:pPr>
-    </w:p>
-    <w:p>
-      <w:pPr>
-        <w:rPr>
-          <w:sz w:val="32"/>
-          <w:szCs w:val="32"/>
-        </w:rPr>
-      </w:pPr>
-    </w:p>
-    <w:p>
-      <w:pPr>
-        <w:rPr>
-          <w:sz w:val="32"/>
-          <w:szCs w:val="32"/>
-        </w:rPr>
-      </w:pPr>
-    </w:p>
-    <w:tbl>
-      <w:tblPr>
-        <w:tblStyle w:val="Tablaconcuadrcula"/>
-        <w:tblpPr w:leftFromText="141" w:rightFromText="141" w:vertAnchor="text" w:horzAnchor="margin" w:tblpY="500"/>
-        <w:tblW w:w="0" w:type="auto"/>
-        <w:tblLook w:val="04A0" w:firstRow="1" w:lastRow="0" w:firstColumn="1" w:lastColumn="0" w:noHBand="0" w:noVBand="1"/>
-      </w:tblPr>
-      <w:tblGrid>
-        <w:gridCol w:w="2235"/>
-        <w:gridCol w:w="2247"/>
-        <w:gridCol w:w="2248"/>
-        <w:gridCol w:w="2248"/>
-      </w:tblGrid>
-      <w:tr>
-        <w:tc>
-          <w:tcPr>
-            <w:tcW w:w="2235" w:type="dxa"/>
-            <w:vAlign w:val="center"/>
-          </w:tcPr>
-          <w:p>
-            <w:pPr>
-              <w:jc w:val="center"/>
-              <w:rPr>
-                <w:b/>
-              </w:rPr>
-            </w:pPr>
-            <w:r>
-              <w:rPr>
-                <w:b/>
-              </w:rPr>
-              <w:t>NOMBRE</w:t>
-            </w:r>
-          </w:p>
-        </w:tc>
-        <w:tc>
-          <w:tcPr>
-            <w:tcW w:w="6743" w:type="dxa"/>
-            <w:gridSpan w:val="3"/>
-            <w:vAlign w:val="center"/>
-          </w:tcPr>
-          <w:p>
-            <w:pPr>
-              <w:jc w:val="center"/>
-              <w:rPr>
-                <w:i/>
-              </w:rPr>
-            </w:pPr>
-            <w:r>
-              <w:rPr>
-                <w:i/>
-              </w:rPr>
-              <w:t xml:space="preserve">Conseguir </w:t>
-            </w:r>
-            <w:r>
-              <w:rPr>
-                <w:i/>
-              </w:rPr>
-              <w:t>100</w:t>
-            </w:r>
-            <w:r>
-              <w:rPr>
-                <w:i/>
-              </w:rPr>
-              <w:t xml:space="preserve"> puntos</w:t>
-            </w:r>
-          </w:p>
-        </w:tc>
-      </w:tr>
-      <w:tr>
-        <w:tc>
-          <w:tcPr>
-            <w:tcW w:w="2235" w:type="dxa"/>
-            <w:vAlign w:val="center"/>
-          </w:tcPr>
-          <w:p>
-            <w:pPr>
-              <w:jc w:val="center"/>
-              <w:rPr>
-                <w:b/>
-              </w:rPr>
-            </w:pPr>
-            <w:r>
-              <w:rPr>
-                <w:b/>
-              </w:rPr>
-              <w:t>IDENTIFICACIÓ</w:t>
-            </w:r>
-            <w:r>
-              <w:rPr>
-                <w:b/>
-              </w:rPr>
-              <w:t>N</w:t>
-            </w:r>
-          </w:p>
-        </w:tc>
-        <w:tc>
-          <w:tcPr>
-            <w:tcW w:w="2247" w:type="dxa"/>
-            <w:vAlign w:val="center"/>
-          </w:tcPr>
-          <w:p>
-            <w:pPr>
-              <w:jc w:val="center"/>
-              <w:rPr>
-                <w:i/>
-              </w:rPr>
-            </w:pPr>
-            <w:r>
-              <w:rPr>
-                <w:i/>
-              </w:rPr>
-              <w:t>3</w:t>
-            </w:r>
-            <w:r>
-              <w:rPr>
-                <w:i/>
-              </w:rPr>
-              <w:t>°</w:t>
-            </w:r>
-          </w:p>
-        </w:tc>
-        <w:tc>
-          <w:tcPr>
-            <w:tcW w:w="2248" w:type="dxa"/>
-            <w:vAlign w:val="center"/>
-          </w:tcPr>
-          <w:p>
-            <w:pPr>
-              <w:jc w:val="center"/>
-              <w:rPr>
-                <w:b/>
-              </w:rPr>
-            </w:pPr>
-            <w:r>
-              <w:rPr>
-                <w:b/>
-              </w:rPr>
-              <w:t>FECHA</w:t>
-            </w:r>
-          </w:p>
-        </w:tc>
-        <w:tc>
-          <w:tcPr>
-            <w:tcW w:w="2248" w:type="dxa"/>
-            <w:vAlign w:val="center"/>
-          </w:tcPr>
-          <w:p>
-            <w:pPr>
-              <w:jc w:val="center"/>
-              <w:rPr>
-                <w:i/>
-              </w:rPr>
-            </w:pPr>
-            <w:r>
-              <w:rPr>
-                <w:i/>
-              </w:rPr>
-              <w:t>19/06/2016</w:t>
-            </w:r>
-          </w:p>
-        </w:tc>
-      </w:tr>
-      <w:tr>
-        <w:tc>
-          <w:tcPr>
-            <w:tcW w:w="2235" w:type="dxa"/>
-            <w:vAlign w:val="center"/>
-          </w:tcPr>
-          <w:p>
-            <w:pPr>
-              <w:jc w:val="center"/>
-              <w:rPr>
-                <w:b/>
-              </w:rPr>
-            </w:pPr>
-            <w:r>
-              <w:rPr>
-                <w:b/>
-              </w:rPr>
-              <w:t>OBJETIVO</w:t>
-            </w:r>
-          </w:p>
-        </w:tc>
-        <w:tc>
-          <w:tcPr>
-            <w:tcW w:w="6743" w:type="dxa"/>
-            <w:gridSpan w:val="3"/>
-            <w:vAlign w:val="center"/>
-          </w:tcPr>
-          <w:p>
-            <w:pPr>
-              <w:jc w:val="center"/>
-            </w:pPr>
-            <w:r>
-              <w:t>Verificar el correcto funcionamiento del incremento de puntos</w:t>
-            </w:r>
-          </w:p>
-        </w:tc>
-      </w:tr>
-      <w:tr>
-        <w:tc>
-          <w:tcPr>
-            <w:tcW w:w="2235" w:type="dxa"/>
-            <w:vAlign w:val="center"/>
-          </w:tcPr>
-          <w:p>
-            <w:pPr>
-              <w:jc w:val="center"/>
-              <w:rPr>
-                <w:b/>
-              </w:rPr>
-            </w:pPr>
-            <w:r>
-              <w:rPr>
-                <w:b/>
-              </w:rPr>
-              <w:t>DATOS DE PRUEBA</w:t>
-            </w:r>
-          </w:p>
-        </w:tc>
-        <w:tc>
-          <w:tcPr>
-            <w:tcW w:w="6743" w:type="dxa"/>
-            <w:gridSpan w:val="3"/>
-            <w:vAlign w:val="center"/>
-          </w:tcPr>
-          <w:p>
-            <w:r>
-              <w:t>Nombre → E</w:t>
-            </w:r>
-            <w:r>
-              <w:t>manuel</w:t>
-            </w:r>
-          </w:p>
-          <w:p>
-            <w:r>
-              <w:t>NumMostrado→”112798”</w:t>
-            </w:r>
-          </w:p>
-          <w:p>
-            <w:r>
-              <w:t>NumIngresado→”112798”</w:t>
-            </w:r>
-            <w:bookmarkStart w:id="0" w:name="_GoBack"/>
-            <w:bookmarkEnd w:id="0"/>
-          </w:p>
-        </w:tc>
-      </w:tr>
-      <w:tr>
-        <w:tc>
-          <w:tcPr>
-            <w:tcW w:w="2235" w:type="dxa"/>
-            <w:vAlign w:val="center"/>
-          </w:tcPr>
-          <w:p>
-            <w:pPr>
-              <w:jc w:val="center"/>
-              <w:rPr>
-                <w:b/>
-              </w:rPr>
-            </w:pPr>
-            <w:r>
-              <w:rPr>
-                <w:b/>
-              </w:rPr>
-              <w:t>PASOS</w:t>
-            </w:r>
-          </w:p>
-        </w:tc>
-        <w:tc>
-          <w:tcPr>
-            <w:tcW w:w="6743" w:type="dxa"/>
-            <w:gridSpan w:val="3"/>
-            <w:vAlign w:val="center"/>
-          </w:tcPr>
-          <w:p>
-            <w:r>
-              <w:t>Pasos para ejecutar la prueba.</w:t>
-            </w:r>
-          </w:p>
-          <w:p>
-            <w:r>
-              <w:t xml:space="preserve">1. Ejecutar el </w:t>
-            </w:r>
-            <w:r>
-              <w:t xml:space="preserve">Menú Principal </w:t>
-            </w:r>
-          </w:p>
-          <w:p>
-            <w:r>
-              <w:t xml:space="preserve">2. Ingresar </w:t>
-            </w:r>
-            <w:r>
-              <w:t xml:space="preserve">en </w:t>
-            </w:r>
-            <w:r>
-              <w:rPr>
-                <w:i/>
-              </w:rPr>
-              <w:t>JUGAR</w:t>
-            </w:r>
-          </w:p>
-          <w:p>
-            <w:r>
-              <w:t>3</w:t>
-            </w:r>
-            <w:r>
-              <w:t>. Se muestra por pantalla un número aleatorio durante unos segundos</w:t>
-            </w:r>
-          </w:p>
-          <w:p>
-            <w:r>
-              <w:t>4</w:t>
-            </w:r>
-            <w:r>
-              <w:t>. Ingresa</w:t>
-            </w:r>
-            <w:r>
-              <w:t>r el número correcto</w:t>
-            </w:r>
-          </w:p>
-        </w:tc>
-      </w:tr>
-      <w:tr>
-        <w:tc>
-          <w:tcPr>
-            <w:tcW w:w="2235" w:type="dxa"/>
-            <w:vAlign w:val="center"/>
-          </w:tcPr>
-          <w:p>
-            <w:pPr>
-              <w:jc w:val="center"/>
-              <w:rPr>
-                <w:b/>
-              </w:rPr>
-            </w:pPr>
-            <w:r>
-              <w:rPr>
-                <w:b/>
-              </w:rPr>
-              <w:t>RESULTADOS</w:t>
-            </w:r>
-          </w:p>
-        </w:tc>
-        <w:tc>
-          <w:tcPr>
-            <w:tcW w:w="6743" w:type="dxa"/>
-            <w:gridSpan w:val="3"/>
-            <w:vAlign w:val="center"/>
-          </w:tcPr>
-          <w:p>
-            <w:r>
-              <w:t>Se muestra el próximo número a memorizar</w:t>
-            </w:r>
-            <w:r>
-              <w:t>.</w:t>
-            </w:r>
-          </w:p>
-        </w:tc>
-      </w:tr>
-      <w:tr>
-        <w:tc>
-          <w:tcPr>
-            <w:tcW w:w="2235" w:type="dxa"/>
-            <w:vAlign w:val="center"/>
-          </w:tcPr>
-          <w:p>
-            <w:pPr>
-              <w:jc w:val="center"/>
-              <w:rPr>
-                <w:b/>
-              </w:rPr>
-            </w:pPr>
-            <w:r>
-              <w:rPr>
-                <w:b/>
-              </w:rPr>
-              <w:t>CAPTURA</w:t>
-            </w:r>
-          </w:p>
-        </w:tc>
-        <w:tc>
-          <w:tcPr>
-            <w:tcW w:w="6743" w:type="dxa"/>
-            <w:gridSpan w:val="3"/>
-            <w:vAlign w:val="center"/>
-          </w:tcPr>
-          <w:p>
-            <w:pPr>
-              <w:jc w:val="center"/>
-            </w:pPr>
-            <w:r>
-              <w:object w:dxaOrig="4320" w:dyaOrig="2835">
+          <w:p>
+            <w:pPr>
+              <w:jc w:val="center"/>
+            </w:pPr>
+            <w:r>
+              <w:object w:dxaOrig="4320" w:dyaOrig="2836">
                 <v:shapetype id="_x0000_t75" coordsize="21600,21600" o:spt="75" o:preferrelative="t" path="m@4@5l@4@11@9@11@9@5xe" filled="f" stroked="f">
                   <v:stroke joinstyle="miter"/>
                   <v:formulas>
@@ -2415,10 +1988,454 @@
                   <v:path o:extrusionok="f" gradientshapeok="t" o:connecttype="rect"/>
                   <o:lock v:ext="edit" aspectratio="t"/>
                 </v:shapetype>
-                <v:shape id="_x0000_i1025" type="#_x0000_t75" style="width:274.85pt;height:180.3pt" o:ole="">
+                <v:shape id="_x0000_i1026" type="#_x0000_t75" style="width:3in;height:141.5pt" o:ole="">
                   <v:imagedata r:id="rId11" o:title=""/>
                 </v:shape>
-                <o:OLEObject Type="Embed" ProgID="PBrush" ShapeID="_x0000_i1025" DrawAspect="Content" ObjectID="_1527873146" r:id="rId12"/>
+                <o:OLEObject Type="Embed" ProgID="PBrush" ShapeID="_x0000_i1026" DrawAspect="Content" ObjectID="_1527873734" r:id="rId12"/>
+              </w:object>
+            </w:r>
+            <w:bookmarkStart w:id="0" w:name="_GoBack"/>
+            <w:bookmarkEnd w:id="0"/>
+          </w:p>
+        </w:tc>
+      </w:tr>
+    </w:tbl>
+    <w:p>
+      <w:pPr>
+        <w:rPr>
+          <w:sz w:val="32"/>
+          <w:szCs w:val="32"/>
+        </w:rPr>
+      </w:pPr>
+    </w:p>
+    <w:p>
+      <w:pPr>
+        <w:rPr>
+          <w:sz w:val="32"/>
+          <w:szCs w:val="32"/>
+        </w:rPr>
+      </w:pPr>
+    </w:p>
+    <w:p>
+      <w:pPr>
+        <w:rPr>
+          <w:sz w:val="32"/>
+          <w:szCs w:val="32"/>
+        </w:rPr>
+      </w:pPr>
+    </w:p>
+    <w:p>
+      <w:pPr>
+        <w:rPr>
+          <w:sz w:val="32"/>
+          <w:szCs w:val="32"/>
+        </w:rPr>
+      </w:pPr>
+    </w:p>
+    <w:p>
+      <w:pPr>
+        <w:rPr>
+          <w:sz w:val="32"/>
+          <w:szCs w:val="32"/>
+        </w:rPr>
+      </w:pPr>
+    </w:p>
+    <w:tbl>
+      <w:tblPr>
+        <w:tblStyle w:val="Tablaconcuadrcula"/>
+        <w:tblpPr w:leftFromText="141" w:rightFromText="141" w:vertAnchor="text" w:horzAnchor="margin" w:tblpY="500"/>
+        <w:tblW w:w="0" w:type="auto"/>
+        <w:tblLook w:val="04A0" w:firstRow="1" w:lastRow="0" w:firstColumn="1" w:lastColumn="0" w:noHBand="0" w:noVBand="1"/>
+      </w:tblPr>
+      <w:tblGrid>
+        <w:gridCol w:w="2235"/>
+        <w:gridCol w:w="2247"/>
+        <w:gridCol w:w="2248"/>
+        <w:gridCol w:w="2248"/>
+      </w:tblGrid>
+      <w:tr>
+        <w:tc>
+          <w:tcPr>
+            <w:tcW w:w="2235" w:type="dxa"/>
+            <w:vAlign w:val="center"/>
+          </w:tcPr>
+          <w:p>
+            <w:pPr>
+              <w:jc w:val="center"/>
+              <w:rPr>
+                <w:b/>
+              </w:rPr>
+            </w:pPr>
+            <w:r>
+              <w:rPr>
+                <w:b/>
+              </w:rPr>
+              <w:t>NOMBRE</w:t>
+            </w:r>
+          </w:p>
+        </w:tc>
+        <w:tc>
+          <w:tcPr>
+            <w:tcW w:w="6743" w:type="dxa"/>
+            <w:gridSpan w:val="3"/>
+            <w:vAlign w:val="center"/>
+          </w:tcPr>
+          <w:p>
+            <w:pPr>
+              <w:jc w:val="center"/>
+              <w:rPr>
+                <w:i/>
+              </w:rPr>
+            </w:pPr>
+            <w:r>
+              <w:rPr>
+                <w:i/>
+              </w:rPr>
+              <w:t xml:space="preserve">Conseguir </w:t>
+            </w:r>
+            <w:r>
+              <w:rPr>
+                <w:i/>
+              </w:rPr>
+              <w:t>100</w:t>
+            </w:r>
+            <w:r>
+              <w:rPr>
+                <w:i/>
+              </w:rPr>
+              <w:t xml:space="preserve"> puntos</w:t>
+            </w:r>
+          </w:p>
+        </w:tc>
+      </w:tr>
+      <w:tr>
+        <w:tc>
+          <w:tcPr>
+            <w:tcW w:w="2235" w:type="dxa"/>
+            <w:vAlign w:val="center"/>
+          </w:tcPr>
+          <w:p>
+            <w:pPr>
+              <w:jc w:val="center"/>
+              <w:rPr>
+                <w:b/>
+              </w:rPr>
+            </w:pPr>
+            <w:r>
+              <w:rPr>
+                <w:b/>
+              </w:rPr>
+              <w:t>IDENTIFICACIÓ</w:t>
+            </w:r>
+            <w:r>
+              <w:rPr>
+                <w:b/>
+              </w:rPr>
+              <w:t>N</w:t>
+            </w:r>
+          </w:p>
+        </w:tc>
+        <w:tc>
+          <w:tcPr>
+            <w:tcW w:w="2247" w:type="dxa"/>
+            <w:vAlign w:val="center"/>
+          </w:tcPr>
+          <w:p>
+            <w:pPr>
+              <w:jc w:val="center"/>
+              <w:rPr>
+                <w:i/>
+              </w:rPr>
+            </w:pPr>
+            <w:r>
+              <w:rPr>
+                <w:i/>
+              </w:rPr>
+              <w:t>3</w:t>
+            </w:r>
+            <w:r>
+              <w:rPr>
+                <w:i/>
+              </w:rPr>
+              <w:t>°</w:t>
+            </w:r>
+          </w:p>
+        </w:tc>
+        <w:tc>
+          <w:tcPr>
+            <w:tcW w:w="2248" w:type="dxa"/>
+            <w:vAlign w:val="center"/>
+          </w:tcPr>
+          <w:p>
+            <w:pPr>
+              <w:jc w:val="center"/>
+              <w:rPr>
+                <w:b/>
+              </w:rPr>
+            </w:pPr>
+            <w:r>
+              <w:rPr>
+                <w:b/>
+              </w:rPr>
+              <w:t>FECHA</w:t>
+            </w:r>
+          </w:p>
+        </w:tc>
+        <w:tc>
+          <w:tcPr>
+            <w:tcW w:w="2248" w:type="dxa"/>
+            <w:vAlign w:val="center"/>
+          </w:tcPr>
+          <w:p>
+            <w:pPr>
+              <w:jc w:val="center"/>
+              <w:rPr>
+                <w:i/>
+              </w:rPr>
+            </w:pPr>
+            <w:r>
+              <w:rPr>
+                <w:i/>
+              </w:rPr>
+              <w:t>19/06/2016</w:t>
+            </w:r>
+          </w:p>
+        </w:tc>
+      </w:tr>
+      <w:tr>
+        <w:tc>
+          <w:tcPr>
+            <w:tcW w:w="2235" w:type="dxa"/>
+            <w:vAlign w:val="center"/>
+          </w:tcPr>
+          <w:p>
+            <w:pPr>
+              <w:jc w:val="center"/>
+              <w:rPr>
+                <w:b/>
+              </w:rPr>
+            </w:pPr>
+            <w:r>
+              <w:rPr>
+                <w:b/>
+              </w:rPr>
+              <w:t>OBJETIVO</w:t>
+            </w:r>
+          </w:p>
+        </w:tc>
+        <w:tc>
+          <w:tcPr>
+            <w:tcW w:w="6743" w:type="dxa"/>
+            <w:gridSpan w:val="3"/>
+            <w:vAlign w:val="center"/>
+          </w:tcPr>
+          <w:p>
+            <w:pPr>
+              <w:jc w:val="center"/>
+            </w:pPr>
+            <w:r>
+              <w:t>Verificar el correcto funcionamiento del incremento de puntos</w:t>
+            </w:r>
+          </w:p>
+        </w:tc>
+      </w:tr>
+      <w:tr>
+        <w:tc>
+          <w:tcPr>
+            <w:tcW w:w="2235" w:type="dxa"/>
+            <w:vAlign w:val="center"/>
+          </w:tcPr>
+          <w:p>
+            <w:pPr>
+              <w:jc w:val="center"/>
+              <w:rPr>
+                <w:b/>
+              </w:rPr>
+            </w:pPr>
+            <w:r>
+              <w:rPr>
+                <w:b/>
+              </w:rPr>
+              <w:t>DATOS DE PRUEBA</w:t>
+            </w:r>
+          </w:p>
+        </w:tc>
+        <w:tc>
+          <w:tcPr>
+            <w:tcW w:w="6743" w:type="dxa"/>
+            <w:gridSpan w:val="3"/>
+            <w:vAlign w:val="center"/>
+          </w:tcPr>
+          <w:p>
+            <w:r>
+              <w:t>Nombre → E</w:t>
+            </w:r>
+            <w:r>
+              <w:t>manuel</w:t>
+            </w:r>
+          </w:p>
+          <w:p>
+            <w:r>
+              <w:t>NumMostrado→”112798”</w:t>
+            </w:r>
+          </w:p>
+          <w:p>
+            <w:r>
+              <w:t>NumIngresado→”112798”</w:t>
+            </w:r>
+          </w:p>
+        </w:tc>
+      </w:tr>
+      <w:tr>
+        <w:tc>
+          <w:tcPr>
+            <w:tcW w:w="2235" w:type="dxa"/>
+            <w:vAlign w:val="center"/>
+          </w:tcPr>
+          <w:p>
+            <w:pPr>
+              <w:jc w:val="center"/>
+              <w:rPr>
+                <w:b/>
+              </w:rPr>
+            </w:pPr>
+            <w:r>
+              <w:rPr>
+                <w:b/>
+              </w:rPr>
+              <w:t>PASOS</w:t>
+            </w:r>
+          </w:p>
+        </w:tc>
+        <w:tc>
+          <w:tcPr>
+            <w:tcW w:w="6743" w:type="dxa"/>
+            <w:gridSpan w:val="3"/>
+            <w:vAlign w:val="center"/>
+          </w:tcPr>
+          <w:p>
+            <w:r>
+              <w:t>Pasos para ejecutar la prueba.</w:t>
+            </w:r>
+          </w:p>
+          <w:p>
+            <w:r>
+              <w:t xml:space="preserve">1. Ejecutar el </w:t>
+            </w:r>
+            <w:r>
+              <w:t xml:space="preserve">Menú Principal </w:t>
+            </w:r>
+          </w:p>
+          <w:p>
+            <w:r>
+              <w:t xml:space="preserve">2. Ingresar </w:t>
+            </w:r>
+            <w:r>
+              <w:t xml:space="preserve">en </w:t>
+            </w:r>
+            <w:r>
+              <w:rPr>
+                <w:i/>
+              </w:rPr>
+              <w:t>JUGAR</w:t>
+            </w:r>
+          </w:p>
+          <w:p>
+            <w:r>
+              <w:t>3</w:t>
+            </w:r>
+            <w:r>
+              <w:t>. Se muestra por pantalla un número aleatorio durante unos segundos</w:t>
+            </w:r>
+          </w:p>
+          <w:p>
+            <w:r>
+              <w:t>4</w:t>
+            </w:r>
+            <w:r>
+              <w:t>. Ingresa</w:t>
+            </w:r>
+            <w:r>
+              <w:t>r el número correcto</w:t>
+            </w:r>
+          </w:p>
+        </w:tc>
+      </w:tr>
+      <w:tr>
+        <w:tc>
+          <w:tcPr>
+            <w:tcW w:w="2235" w:type="dxa"/>
+            <w:vAlign w:val="center"/>
+          </w:tcPr>
+          <w:p>
+            <w:pPr>
+              <w:jc w:val="center"/>
+              <w:rPr>
+                <w:b/>
+              </w:rPr>
+            </w:pPr>
+            <w:r>
+              <w:rPr>
+                <w:b/>
+              </w:rPr>
+              <w:t>RESULTADOS</w:t>
+            </w:r>
+          </w:p>
+        </w:tc>
+        <w:tc>
+          <w:tcPr>
+            <w:tcW w:w="6743" w:type="dxa"/>
+            <w:gridSpan w:val="3"/>
+            <w:vAlign w:val="center"/>
+          </w:tcPr>
+          <w:p>
+            <w:r>
+              <w:t>Se muestra el próximo número a memorizar</w:t>
+            </w:r>
+            <w:r>
+              <w:t>.</w:t>
+            </w:r>
+          </w:p>
+        </w:tc>
+      </w:tr>
+      <w:tr>
+        <w:tc>
+          <w:tcPr>
+            <w:tcW w:w="2235" w:type="dxa"/>
+            <w:vAlign w:val="center"/>
+          </w:tcPr>
+          <w:p>
+            <w:pPr>
+              <w:jc w:val="center"/>
+              <w:rPr>
+                <w:b/>
+              </w:rPr>
+            </w:pPr>
+            <w:r>
+              <w:rPr>
+                <w:b/>
+              </w:rPr>
+              <w:lastRenderedPageBreak/>
+              <w:t>CAPTURA</w:t>
+            </w:r>
+          </w:p>
+        </w:tc>
+        <w:tc>
+          <w:tcPr>
+            <w:tcW w:w="6743" w:type="dxa"/>
+            <w:gridSpan w:val="3"/>
+            <w:vAlign w:val="center"/>
+          </w:tcPr>
+          <w:p>
+            <w:pPr>
+              <w:jc w:val="center"/>
+            </w:pPr>
+            <w:r>
+              <w:object w:dxaOrig="4320" w:dyaOrig="2835">
+                <v:shape id="_x0000_i1025" type="#_x0000_t75" style="width:274.85pt;height:180.3pt" o:ole="">
+                  <v:imagedata r:id="rId13" o:title=""/>
+                </v:shape>
+                <o:OLEObject Type="Embed" ProgID="PBrush" ShapeID="_x0000_i1025" DrawAspect="Content" ObjectID="_1527873735" r:id="rId14"/>
               </w:object>
             </w:r>
           </w:p>
@@ -2659,14 +2676,7 @@
               <w:rPr>
                 <w:b/>
               </w:rPr>
-              <w:t xml:space="preserve">DATOS DE </w:t>
-            </w:r>
-            <w:r>
-              <w:rPr>
-                <w:b/>
-              </w:rPr>
-              <w:lastRenderedPageBreak/>
-              <w:t>PRUEBA</w:t>
+              <w:t>DATOS DE PRUEBA</w:t>
             </w:r>
           </w:p>
         </w:tc>
@@ -2678,13 +2688,11 @@
           </w:tcPr>
           <w:p>
             <w:r>
-              <w:lastRenderedPageBreak/>
               <w:t>NumMostrado→”112798”</w:t>
             </w:r>
           </w:p>
           <w:p>
             <w:r>
-              <w:lastRenderedPageBreak/>
               <w:t>NumIngresado→”121789”</w:t>
             </w:r>
           </w:p>
@@ -2707,7 +2715,6 @@
               <w:rPr>
                 <w:b/>
               </w:rPr>
-              <w:lastRenderedPageBreak/>
               <w:t>PASOS</w:t>
             </w:r>
           </w:p>
@@ -2810,6 +2817,7 @@
               <w:rPr>
                 <w:b/>
               </w:rPr>
+              <w:lastRenderedPageBreak/>
               <w:t>CAPTURA</w:t>
             </w:r>
           </w:p>
@@ -2848,7 +2856,7 @@
                           </pic:cNvPicPr>
                         </pic:nvPicPr>
                         <pic:blipFill>
-                          <a:blip r:embed="rId13">
+                          <a:blip r:embed="rId15">
                             <a:extLst>
                               <a:ext uri="{28A0092B-C50C-407E-A947-70E740481C1C}">
                                 <a14:useLocalDpi xmlns:a14="http://schemas.microsoft.com/office/drawing/2010/main" val="0"/>
@@ -2894,7 +2902,7 @@
       </w:pPr>
     </w:p>
     <w:sectPr>
-      <w:footerReference w:type="default" r:id="rId14"/>
+      <w:footerReference w:type="default" r:id="rId16"/>
       <w:pgSz w:w="12240" w:h="15840"/>
       <w:pgMar w:top="1417" w:right="1701" w:bottom="1417" w:left="1701" w:header="708" w:footer="708" w:gutter="0"/>
       <w:cols w:space="708"/>
@@ -3986,7 +3994,7 @@
 </file>
 
 <file path=customXml/itemProps1.xml><?xml version="1.0" encoding="utf-8"?>
-<ds:datastoreItem xmlns:ds="http://schemas.openxmlformats.org/officeDocument/2006/customXml" ds:itemID="{D5743283-405A-4BBB-9869-B6B335379542}">
+<ds:datastoreItem xmlns:ds="http://schemas.openxmlformats.org/officeDocument/2006/customXml" ds:itemID="{AF3D9B58-92AF-46AC-83D7-38B2CAA8C15C}">
   <ds:schemaRefs>
     <ds:schemaRef ds:uri="http://schemas.openxmlformats.org/officeDocument/2006/bibliography"/>
   </ds:schemaRefs>

</xml_diff>

<commit_message>
Se agrega bitacora de desarrollo al final del documenta
</commit_message>
<xml_diff>
--- a/Documentacion/GUIA.docx
+++ b/Documentacion/GUIA.docx
@@ -1988,14 +1988,12 @@
                   <v:path o:extrusionok="f" gradientshapeok="t" o:connecttype="rect"/>
                   <o:lock v:ext="edit" aspectratio="t"/>
                 </v:shapetype>
-                <v:shape id="_x0000_i1026" type="#_x0000_t75" style="width:3in;height:141.5pt" o:ole="">
+                <v:shape id="_x0000_i1025" type="#_x0000_t75" style="width:3in;height:141.5pt" o:ole="">
                   <v:imagedata r:id="rId11" o:title=""/>
                 </v:shape>
-                <o:OLEObject Type="Embed" ProgID="PBrush" ShapeID="_x0000_i1026" DrawAspect="Content" ObjectID="_1527873734" r:id="rId12"/>
+                <o:OLEObject Type="Embed" ProgID="PBrush" ShapeID="_x0000_i1025" DrawAspect="Content" ObjectID="_1527875464" r:id="rId12"/>
               </w:object>
             </w:r>
-            <w:bookmarkStart w:id="0" w:name="_GoBack"/>
-            <w:bookmarkEnd w:id="0"/>
           </w:p>
         </w:tc>
       </w:tr>
@@ -2432,10 +2430,10 @@
             </w:pPr>
             <w:r>
               <w:object w:dxaOrig="4320" w:dyaOrig="2835">
-                <v:shape id="_x0000_i1025" type="#_x0000_t75" style="width:274.85pt;height:180.3pt" o:ole="">
+                <v:shape id="_x0000_i1026" type="#_x0000_t75" style="width:274.85pt;height:180.3pt" o:ole="">
                   <v:imagedata r:id="rId13" o:title=""/>
                 </v:shape>
-                <o:OLEObject Type="Embed" ProgID="PBrush" ShapeID="_x0000_i1025" DrawAspect="Content" ObjectID="_1527873735" r:id="rId14"/>
+                <o:OLEObject Type="Embed" ProgID="PBrush" ShapeID="_x0000_i1026" DrawAspect="Content" ObjectID="_1527875465" r:id="rId14"/>
               </w:object>
             </w:r>
           </w:p>
@@ -2900,6 +2898,71 @@
           <w:szCs w:val="32"/>
         </w:rPr>
       </w:pPr>
+    </w:p>
+    <w:p>
+      <w:pPr>
+        <w:jc w:val="center"/>
+        <w:rPr>
+          <w:sz w:val="32"/>
+          <w:szCs w:val="32"/>
+        </w:rPr>
+      </w:pPr>
+      <w:r>
+        <w:rPr>
+          <w:sz w:val="32"/>
+          <w:szCs w:val="32"/>
+        </w:rPr>
+        <w:t>Aspectos del Desarrollo</w:t>
+      </w:r>
+    </w:p>
+    <w:p>
+      <w:r>
+        <w:t>Para comenzar el desarrollo primero se realizó una puesta en común sobre la forma de trabajo a adoptar, se dividieron los roles de acuerdo al nivel de conocimiento de cada uno en la materia y se comenzó con el desarrollo.</w:t>
+      </w:r>
+    </w:p>
+    <w:p>
+      <w:r>
+        <w:t xml:space="preserve">Uno de los principales problemas que se planteó fue el tiempo y la distancia, ya que hay personas que trabajan y otras que viven lejos. La solución fue poner un compromiso para comunicarnos vía </w:t>
+      </w:r>
+      <w:proofErr w:type="spellStart"/>
+      <w:r>
+        <w:t>Skype</w:t>
+      </w:r>
+      <w:proofErr w:type="spellEnd"/>
+      <w:r>
+        <w:t xml:space="preserve">, ya sea por mensajes o video </w:t>
+      </w:r>
+      <w:proofErr w:type="gramStart"/>
+      <w:r>
+        <w:t>llamadas</w:t>
+      </w:r>
+      <w:proofErr w:type="gramEnd"/>
+      <w:r>
+        <w:t xml:space="preserve"> para poder compartir conocimientos, y la utilización de una herramienta de versionado para poder llevar un control sobre el avance del proyecto. La herramienta de versionado al principio fue SVN pero la mayoría de los servidores eran pagos y esto era un problema, por lo cual </w:t>
+      </w:r>
+      <w:proofErr w:type="spellStart"/>
+      <w:r>
+        <w:t>mas</w:t>
+      </w:r>
+      <w:proofErr w:type="spellEnd"/>
+      <w:r>
+        <w:t xml:space="preserve"> tarde se decide por la utilización de </w:t>
+      </w:r>
+      <w:proofErr w:type="spellStart"/>
+      <w:r>
+        <w:t>Git</w:t>
+      </w:r>
+      <w:proofErr w:type="spellEnd"/>
+      <w:r>
+        <w:t xml:space="preserve"> para versionar los avances y esto supuso aprender el funcionamiento de la herramienta.</w:t>
+      </w:r>
+    </w:p>
+    <w:p>
+      <w:r>
+        <w:t xml:space="preserve">También surgieron problemas con el desarrollo del código </w:t>
+      </w:r>
+      <w:bookmarkStart w:id="0" w:name="_GoBack"/>
+      <w:bookmarkEnd w:id="0"/>
     </w:p>
     <w:sectPr>
       <w:footerReference w:type="default" r:id="rId16"/>
@@ -3994,7 +4057,7 @@
 </file>
 
 <file path=customXml/itemProps1.xml><?xml version="1.0" encoding="utf-8"?>
-<ds:datastoreItem xmlns:ds="http://schemas.openxmlformats.org/officeDocument/2006/customXml" ds:itemID="{AF3D9B58-92AF-46AC-83D7-38B2CAA8C15C}">
+<ds:datastoreItem xmlns:ds="http://schemas.openxmlformats.org/officeDocument/2006/customXml" ds:itemID="{3A896A57-7AA5-49B6-B4BC-F266B103B387}">
   <ds:schemaRefs>
     <ds:schemaRef ds:uri="http://schemas.openxmlformats.org/officeDocument/2006/bibliography"/>
   </ds:schemaRefs>

</xml_diff>